<commit_message>
FIX movimientosValidos y reglas UPD colocar
</commit_message>
<xml_diff>
--- a/Ejercicios Clases Python - Mattias Nygren Jiménez.docx
+++ b/Ejercicios Clases Python - Mattias Nygren Jiménez.docx
@@ -1026,411 +1026,6 @@
         <w:t>Código:</w:t>
       </w:r>
     </w:p>
-    <w:p>
-      <w:r>
-        <w:drawing>
-          <wp:inline distT="0" distB="0" distL="0" distR="0" wp14:anchorId="61BF3AB8" wp14:editId="21C51092">
-            <wp:extent cx="5400040" cy="5781675"/>
-            <wp:effectExtent l="0" t="0" r="0" b="9525"/>
-            <wp:docPr id="77632930" name="Imagen 1"/>
-            <wp:cNvGraphicFramePr>
-              <a:graphicFrameLocks xmlns:a="http://schemas.openxmlformats.org/drawingml/2006/main" noChangeAspect="1"/>
-            </wp:cNvGraphicFramePr>
-            <a:graphic xmlns:a="http://schemas.openxmlformats.org/drawingml/2006/main">
-              <a:graphicData uri="http://schemas.openxmlformats.org/drawingml/2006/picture">
-                <pic:pic xmlns:pic="http://schemas.openxmlformats.org/drawingml/2006/picture">
-                  <pic:nvPicPr>
-                    <pic:cNvPr id="77632930" name=""/>
-                    <pic:cNvPicPr/>
-                  </pic:nvPicPr>
-                  <pic:blipFill>
-                    <a:blip r:embed="rId15"/>
-                    <a:stretch>
-                      <a:fillRect/>
-                    </a:stretch>
-                  </pic:blipFill>
-                  <pic:spPr>
-                    <a:xfrm>
-                      <a:off x="0" y="0"/>
-                      <a:ext cx="5400040" cy="5781675"/>
-                    </a:xfrm>
-                    <a:prstGeom prst="rect">
-                      <a:avLst/>
-                    </a:prstGeom>
-                  </pic:spPr>
-                </pic:pic>
-              </a:graphicData>
-            </a:graphic>
-          </wp:inline>
-        </w:drawing>
-      </w:r>
-    </w:p>
-    <w:p>
-      <w:r>
-        <w:lastRenderedPageBreak/>
-        <w:drawing>
-          <wp:inline distT="0" distB="0" distL="0" distR="0" wp14:anchorId="28566716" wp14:editId="6AD1449B">
-            <wp:extent cx="5400040" cy="2605405"/>
-            <wp:effectExtent l="0" t="0" r="0" b="4445"/>
-            <wp:docPr id="1175432451" name="Imagen 1"/>
-            <wp:cNvGraphicFramePr>
-              <a:graphicFrameLocks xmlns:a="http://schemas.openxmlformats.org/drawingml/2006/main" noChangeAspect="1"/>
-            </wp:cNvGraphicFramePr>
-            <a:graphic xmlns:a="http://schemas.openxmlformats.org/drawingml/2006/main">
-              <a:graphicData uri="http://schemas.openxmlformats.org/drawingml/2006/picture">
-                <pic:pic xmlns:pic="http://schemas.openxmlformats.org/drawingml/2006/picture">
-                  <pic:nvPicPr>
-                    <pic:cNvPr id="1175432451" name=""/>
-                    <pic:cNvPicPr/>
-                  </pic:nvPicPr>
-                  <pic:blipFill>
-                    <a:blip r:embed="rId16"/>
-                    <a:stretch>
-                      <a:fillRect/>
-                    </a:stretch>
-                  </pic:blipFill>
-                  <pic:spPr>
-                    <a:xfrm>
-                      <a:off x="0" y="0"/>
-                      <a:ext cx="5400040" cy="2605405"/>
-                    </a:xfrm>
-                    <a:prstGeom prst="rect">
-                      <a:avLst/>
-                    </a:prstGeom>
-                  </pic:spPr>
-                </pic:pic>
-              </a:graphicData>
-            </a:graphic>
-          </wp:inline>
-        </w:drawing>
-      </w:r>
-    </w:p>
-    <w:p>
-      <w:r>
-        <w:drawing>
-          <wp:inline distT="0" distB="0" distL="0" distR="0" wp14:anchorId="35243F06" wp14:editId="122ACDD6">
-            <wp:extent cx="5400040" cy="4339590"/>
-            <wp:effectExtent l="0" t="0" r="0" b="3810"/>
-            <wp:docPr id="2057154515" name="Imagen 1"/>
-            <wp:cNvGraphicFramePr>
-              <a:graphicFrameLocks xmlns:a="http://schemas.openxmlformats.org/drawingml/2006/main" noChangeAspect="1"/>
-            </wp:cNvGraphicFramePr>
-            <a:graphic xmlns:a="http://schemas.openxmlformats.org/drawingml/2006/main">
-              <a:graphicData uri="http://schemas.openxmlformats.org/drawingml/2006/picture">
-                <pic:pic xmlns:pic="http://schemas.openxmlformats.org/drawingml/2006/picture">
-                  <pic:nvPicPr>
-                    <pic:cNvPr id="2057154515" name=""/>
-                    <pic:cNvPicPr/>
-                  </pic:nvPicPr>
-                  <pic:blipFill>
-                    <a:blip r:embed="rId17"/>
-                    <a:stretch>
-                      <a:fillRect/>
-                    </a:stretch>
-                  </pic:blipFill>
-                  <pic:spPr>
-                    <a:xfrm>
-                      <a:off x="0" y="0"/>
-                      <a:ext cx="5400040" cy="4339590"/>
-                    </a:xfrm>
-                    <a:prstGeom prst="rect">
-                      <a:avLst/>
-                    </a:prstGeom>
-                  </pic:spPr>
-                </pic:pic>
-              </a:graphicData>
-            </a:graphic>
-          </wp:inline>
-        </w:drawing>
-      </w:r>
-    </w:p>
-    <w:p>
-      <w:r>
-        <w:lastRenderedPageBreak/>
-        <w:drawing>
-          <wp:inline distT="0" distB="0" distL="0" distR="0" wp14:anchorId="1E52FF24" wp14:editId="26DC2110">
-            <wp:extent cx="5400040" cy="6156960"/>
-            <wp:effectExtent l="0" t="0" r="0" b="0"/>
-            <wp:docPr id="1642187873" name="Imagen 1"/>
-            <wp:cNvGraphicFramePr>
-              <a:graphicFrameLocks xmlns:a="http://schemas.openxmlformats.org/drawingml/2006/main" noChangeAspect="1"/>
-            </wp:cNvGraphicFramePr>
-            <a:graphic xmlns:a="http://schemas.openxmlformats.org/drawingml/2006/main">
-              <a:graphicData uri="http://schemas.openxmlformats.org/drawingml/2006/picture">
-                <pic:pic xmlns:pic="http://schemas.openxmlformats.org/drawingml/2006/picture">
-                  <pic:nvPicPr>
-                    <pic:cNvPr id="1642187873" name=""/>
-                    <pic:cNvPicPr/>
-                  </pic:nvPicPr>
-                  <pic:blipFill>
-                    <a:blip r:embed="rId18"/>
-                    <a:stretch>
-                      <a:fillRect/>
-                    </a:stretch>
-                  </pic:blipFill>
-                  <pic:spPr>
-                    <a:xfrm>
-                      <a:off x="0" y="0"/>
-                      <a:ext cx="5400040" cy="6156960"/>
-                    </a:xfrm>
-                    <a:prstGeom prst="rect">
-                      <a:avLst/>
-                    </a:prstGeom>
-                  </pic:spPr>
-                </pic:pic>
-              </a:graphicData>
-            </a:graphic>
-          </wp:inline>
-        </w:drawing>
-      </w:r>
-    </w:p>
-    <w:p/>
-    <w:p>
-      <w:r>
-        <w:lastRenderedPageBreak/>
-        <w:drawing>
-          <wp:inline distT="0" distB="0" distL="0" distR="0" wp14:anchorId="2D76C6B1" wp14:editId="5561D304">
-            <wp:extent cx="5277310" cy="5971430"/>
-            <wp:effectExtent l="0" t="0" r="0" b="0"/>
-            <wp:docPr id="1821987538" name="Imagen 1"/>
-            <wp:cNvGraphicFramePr>
-              <a:graphicFrameLocks xmlns:a="http://schemas.openxmlformats.org/drawingml/2006/main" noChangeAspect="1"/>
-            </wp:cNvGraphicFramePr>
-            <a:graphic xmlns:a="http://schemas.openxmlformats.org/drawingml/2006/main">
-              <a:graphicData uri="http://schemas.openxmlformats.org/drawingml/2006/picture">
-                <pic:pic xmlns:pic="http://schemas.openxmlformats.org/drawingml/2006/picture">
-                  <pic:nvPicPr>
-                    <pic:cNvPr id="1821987538" name=""/>
-                    <pic:cNvPicPr/>
-                  </pic:nvPicPr>
-                  <pic:blipFill rotWithShape="1">
-                    <a:blip r:embed="rId19"/>
-                    <a:srcRect b="18163"/>
-                    <a:stretch/>
-                  </pic:blipFill>
-                  <pic:spPr bwMode="auto">
-                    <a:xfrm>
-                      <a:off x="0" y="0"/>
-                      <a:ext cx="5277587" cy="5971743"/>
-                    </a:xfrm>
-                    <a:prstGeom prst="rect">
-                      <a:avLst/>
-                    </a:prstGeom>
-                    <a:ln>
-                      <a:noFill/>
-                    </a:ln>
-                    <a:extLst>
-                      <a:ext uri="{53640926-AAD7-44D8-BBD7-CCE9431645EC}">
-                        <a14:shadowObscured xmlns:a14="http://schemas.microsoft.com/office/drawing/2010/main"/>
-                      </a:ext>
-                    </a:extLst>
-                  </pic:spPr>
-                </pic:pic>
-              </a:graphicData>
-            </a:graphic>
-          </wp:inline>
-        </w:drawing>
-      </w:r>
-    </w:p>
-    <w:p>
-      <w:r>
-        <w:lastRenderedPageBreak/>
-        <w:drawing>
-          <wp:inline distT="0" distB="0" distL="0" distR="0" wp14:anchorId="090842D1" wp14:editId="24D1E3C5">
-            <wp:extent cx="5400040" cy="6489065"/>
-            <wp:effectExtent l="0" t="0" r="0" b="6985"/>
-            <wp:docPr id="669567059" name="Imagen 1"/>
-            <wp:cNvGraphicFramePr>
-              <a:graphicFrameLocks xmlns:a="http://schemas.openxmlformats.org/drawingml/2006/main" noChangeAspect="1"/>
-            </wp:cNvGraphicFramePr>
-            <a:graphic xmlns:a="http://schemas.openxmlformats.org/drawingml/2006/main">
-              <a:graphicData uri="http://schemas.openxmlformats.org/drawingml/2006/picture">
-                <pic:pic xmlns:pic="http://schemas.openxmlformats.org/drawingml/2006/picture">
-                  <pic:nvPicPr>
-                    <pic:cNvPr id="669567059" name=""/>
-                    <pic:cNvPicPr/>
-                  </pic:nvPicPr>
-                  <pic:blipFill>
-                    <a:blip r:embed="rId20"/>
-                    <a:stretch>
-                      <a:fillRect/>
-                    </a:stretch>
-                  </pic:blipFill>
-                  <pic:spPr>
-                    <a:xfrm>
-                      <a:off x="0" y="0"/>
-                      <a:ext cx="5400040" cy="6489065"/>
-                    </a:xfrm>
-                    <a:prstGeom prst="rect">
-                      <a:avLst/>
-                    </a:prstGeom>
-                  </pic:spPr>
-                </pic:pic>
-              </a:graphicData>
-            </a:graphic>
-          </wp:inline>
-        </w:drawing>
-      </w:r>
-    </w:p>
-    <w:p>
-      <w:r>
-        <w:lastRenderedPageBreak/>
-        <w:drawing>
-          <wp:inline distT="0" distB="0" distL="0" distR="0" wp14:anchorId="09B828EF" wp14:editId="5436CF84">
-            <wp:extent cx="5400040" cy="4018280"/>
-            <wp:effectExtent l="0" t="0" r="0" b="1270"/>
-            <wp:docPr id="1453272015" name="Imagen 1"/>
-            <wp:cNvGraphicFramePr>
-              <a:graphicFrameLocks xmlns:a="http://schemas.openxmlformats.org/drawingml/2006/main" noChangeAspect="1"/>
-            </wp:cNvGraphicFramePr>
-            <a:graphic xmlns:a="http://schemas.openxmlformats.org/drawingml/2006/main">
-              <a:graphicData uri="http://schemas.openxmlformats.org/drawingml/2006/picture">
-                <pic:pic xmlns:pic="http://schemas.openxmlformats.org/drawingml/2006/picture">
-                  <pic:nvPicPr>
-                    <pic:cNvPr id="1453272015" name=""/>
-                    <pic:cNvPicPr/>
-                  </pic:nvPicPr>
-                  <pic:blipFill>
-                    <a:blip r:embed="rId21"/>
-                    <a:stretch>
-                      <a:fillRect/>
-                    </a:stretch>
-                  </pic:blipFill>
-                  <pic:spPr>
-                    <a:xfrm>
-                      <a:off x="0" y="0"/>
-                      <a:ext cx="5400040" cy="4018280"/>
-                    </a:xfrm>
-                    <a:prstGeom prst="rect">
-                      <a:avLst/>
-                    </a:prstGeom>
-                  </pic:spPr>
-                </pic:pic>
-              </a:graphicData>
-            </a:graphic>
-          </wp:inline>
-        </w:drawing>
-      </w:r>
-    </w:p>
-    <w:p>
-      <w:r>
-        <w:lastRenderedPageBreak/>
-        <w:drawing>
-          <wp:inline distT="0" distB="0" distL="0" distR="0" wp14:anchorId="0F79DD37" wp14:editId="17DAA91B">
-            <wp:extent cx="5400040" cy="6615430"/>
-            <wp:effectExtent l="0" t="0" r="0" b="0"/>
-            <wp:docPr id="194357005" name="Imagen 1"/>
-            <wp:cNvGraphicFramePr>
-              <a:graphicFrameLocks xmlns:a="http://schemas.openxmlformats.org/drawingml/2006/main" noChangeAspect="1"/>
-            </wp:cNvGraphicFramePr>
-            <a:graphic xmlns:a="http://schemas.openxmlformats.org/drawingml/2006/main">
-              <a:graphicData uri="http://schemas.openxmlformats.org/drawingml/2006/picture">
-                <pic:pic xmlns:pic="http://schemas.openxmlformats.org/drawingml/2006/picture">
-                  <pic:nvPicPr>
-                    <pic:cNvPr id="194357005" name=""/>
-                    <pic:cNvPicPr/>
-                  </pic:nvPicPr>
-                  <pic:blipFill>
-                    <a:blip r:embed="rId22"/>
-                    <a:stretch>
-                      <a:fillRect/>
-                    </a:stretch>
-                  </pic:blipFill>
-                  <pic:spPr>
-                    <a:xfrm>
-                      <a:off x="0" y="0"/>
-                      <a:ext cx="5400040" cy="6615430"/>
-                    </a:xfrm>
-                    <a:prstGeom prst="rect">
-                      <a:avLst/>
-                    </a:prstGeom>
-                  </pic:spPr>
-                </pic:pic>
-              </a:graphicData>
-            </a:graphic>
-          </wp:inline>
-        </w:drawing>
-      </w:r>
-    </w:p>
-    <w:p>
-      <w:r>
-        <w:lastRenderedPageBreak/>
-        <w:drawing>
-          <wp:inline distT="0" distB="0" distL="0" distR="0" wp14:anchorId="4D579B98" wp14:editId="4127C869">
-            <wp:extent cx="5400040" cy="4208145"/>
-            <wp:effectExtent l="0" t="0" r="0" b="1905"/>
-            <wp:docPr id="296744602" name="Imagen 1"/>
-            <wp:cNvGraphicFramePr>
-              <a:graphicFrameLocks xmlns:a="http://schemas.openxmlformats.org/drawingml/2006/main" noChangeAspect="1"/>
-            </wp:cNvGraphicFramePr>
-            <a:graphic xmlns:a="http://schemas.openxmlformats.org/drawingml/2006/main">
-              <a:graphicData uri="http://schemas.openxmlformats.org/drawingml/2006/picture">
-                <pic:pic xmlns:pic="http://schemas.openxmlformats.org/drawingml/2006/picture">
-                  <pic:nvPicPr>
-                    <pic:cNvPr id="296744602" name=""/>
-                    <pic:cNvPicPr/>
-                  </pic:nvPicPr>
-                  <pic:blipFill>
-                    <a:blip r:embed="rId23"/>
-                    <a:stretch>
-                      <a:fillRect/>
-                    </a:stretch>
-                  </pic:blipFill>
-                  <pic:spPr>
-                    <a:xfrm>
-                      <a:off x="0" y="0"/>
-                      <a:ext cx="5400040" cy="4208145"/>
-                    </a:xfrm>
-                    <a:prstGeom prst="rect">
-                      <a:avLst/>
-                    </a:prstGeom>
-                  </pic:spPr>
-                </pic:pic>
-              </a:graphicData>
-            </a:graphic>
-          </wp:inline>
-        </w:drawing>
-      </w:r>
-    </w:p>
-    <w:p>
-      <w:r>
-        <w:drawing>
-          <wp:inline distT="0" distB="0" distL="0" distR="0" wp14:anchorId="13D4497E" wp14:editId="5CDE0FE2">
-            <wp:extent cx="5400040" cy="2327910"/>
-            <wp:effectExtent l="0" t="0" r="0" b="0"/>
-            <wp:docPr id="1384058973" name="Imagen 1"/>
-            <wp:cNvGraphicFramePr>
-              <a:graphicFrameLocks xmlns:a="http://schemas.openxmlformats.org/drawingml/2006/main" noChangeAspect="1"/>
-            </wp:cNvGraphicFramePr>
-            <a:graphic xmlns:a="http://schemas.openxmlformats.org/drawingml/2006/main">
-              <a:graphicData uri="http://schemas.openxmlformats.org/drawingml/2006/picture">
-                <pic:pic xmlns:pic="http://schemas.openxmlformats.org/drawingml/2006/picture">
-                  <pic:nvPicPr>
-                    <pic:cNvPr id="1384058973" name=""/>
-                    <pic:cNvPicPr/>
-                  </pic:nvPicPr>
-                  <pic:blipFill>
-                    <a:blip r:embed="rId24"/>
-                    <a:stretch>
-                      <a:fillRect/>
-                    </a:stretch>
-                  </pic:blipFill>
-                  <pic:spPr>
-                    <a:xfrm>
-                      <a:off x="0" y="0"/>
-                      <a:ext cx="5400040" cy="2327910"/>
-                    </a:xfrm>
-                    <a:prstGeom prst="rect">
-                      <a:avLst/>
-                    </a:prstGeom>
-                  </pic:spPr>
-                </pic:pic>
-              </a:graphicData>
-            </a:graphic>
-          </wp:inline>
-        </w:drawing>
-      </w:r>
-    </w:p>
     <w:p/>
     <w:p/>
     <w:p/>
@@ -1440,7 +1035,6 @@
     <w:p/>
     <w:p>
       <w:r>
-        <w:lastRenderedPageBreak/>
         <w:t>Ejecución:</w:t>
       </w:r>
     </w:p>
@@ -1465,7 +1059,7 @@
                     <pic:cNvPicPr/>
                   </pic:nvPicPr>
                   <pic:blipFill>
-                    <a:blip r:embed="rId25"/>
+                    <a:blip r:embed="rId15"/>
                     <a:stretch>
                       <a:fillRect/>
                     </a:stretch>
@@ -1491,6 +1085,7 @@
         <w:rPr>
           <w:noProof/>
         </w:rPr>
+        <w:lastRenderedPageBreak/>
         <w:drawing>
           <wp:inline distT="0" distB="0" distL="0" distR="0" wp14:anchorId="04BB2AB4" wp14:editId="2CD721AF">
             <wp:extent cx="2449902" cy="6584679"/>
@@ -1507,7 +1102,7 @@
                     <pic:cNvPicPr/>
                   </pic:nvPicPr>
                   <pic:blipFill>
-                    <a:blip r:embed="rId26"/>
+                    <a:blip r:embed="rId16"/>
                     <a:stretch>
                       <a:fillRect/>
                     </a:stretch>
@@ -1529,8 +1124,8 @@
       </w:r>
     </w:p>
     <w:sectPr>
-      <w:headerReference w:type="default" r:id="rId27"/>
-      <w:footerReference w:type="default" r:id="rId28"/>
+      <w:headerReference w:type="default" r:id="rId17"/>
+      <w:footerReference w:type="default" r:id="rId18"/>
       <w:pgSz w:w="11906" w:h="16838"/>
       <w:pgMar w:top="1417" w:right="1701" w:bottom="1417" w:left="1701" w:header="708" w:footer="708" w:gutter="0"/>
       <w:pgNumType w:start="0"/>
@@ -4906,6 +4501,8 @@
     <w:rsid w:val="00335A87"/>
     <w:rsid w:val="00343778"/>
     <w:rsid w:val="0041794A"/>
+    <w:rsid w:val="004D48C4"/>
+    <w:rsid w:val="00566156"/>
     <w:rsid w:val="0064682A"/>
     <w:rsid w:val="00673F94"/>
     <w:rsid w:val="00676EE2"/>

</xml_diff>